<commit_message>
fix: fixed passes, rooms and schedule reports
</commit_message>
<xml_diff>
--- a/public/reports/passes.docx
+++ b/public/reports/passes.docx
@@ -1,6 +1,6 @@
 
 <file path=word/document.xml><?xml version="1.0" encoding="utf-8"?>
-<w:document xmlns:wpc="http://schemas.microsoft.com/office/word/2010/wordprocessingCanvas" xmlns:cx="http://schemas.microsoft.com/office/drawing/2014/chartex" xmlns:mc="http://schemas.openxmlformats.org/markup-compatibility/2006" xmlns:o="urn:schemas-microsoft-com:office:office" xmlns:r="http://schemas.openxmlformats.org/officeDocument/2006/relationships" xmlns:m="http://schemas.openxmlformats.org/officeDocument/2006/math" xmlns:v="urn:schemas-microsoft-com:vml" xmlns:wp14="http://schemas.microsoft.com/office/word/2010/wordprocessingDrawing" xmlns:wp="http://schemas.openxmlformats.org/drawingml/2006/wordprocessingDrawing" xmlns:w10="urn:schemas-microsoft-com:office:word" xmlns:w="http://schemas.openxmlformats.org/wordprocessingml/2006/main" xmlns:w14="http://schemas.microsoft.com/office/word/2010/wordml" xmlns:w15="http://schemas.microsoft.com/office/word/2012/wordml" xmlns:w16se="http://schemas.microsoft.com/office/word/2015/wordml/symex" xmlns:wpg="http://schemas.microsoft.com/office/word/2010/wordprocessingGroup" xmlns:wpi="http://schemas.microsoft.com/office/word/2010/wordprocessingInk" xmlns:wne="http://schemas.microsoft.com/office/word/2006/wordml" xmlns:wps="http://schemas.microsoft.com/office/word/2010/wordprocessingShape" mc:Ignorable="w14 w15 w16se wp14">
+<w:document xmlns:wpc="http://schemas.microsoft.com/office/word/2010/wordprocessingCanvas" xmlns:mc="http://schemas.openxmlformats.org/markup-compatibility/2006" xmlns:o="urn:schemas-microsoft-com:office:office" xmlns:r="http://schemas.openxmlformats.org/officeDocument/2006/relationships" xmlns:m="http://schemas.openxmlformats.org/officeDocument/2006/math" xmlns:v="urn:schemas-microsoft-com:vml" xmlns:wp14="http://schemas.microsoft.com/office/word/2010/wordprocessingDrawing" xmlns:wp="http://schemas.openxmlformats.org/drawingml/2006/wordprocessingDrawing" xmlns:w10="urn:schemas-microsoft-com:office:word" xmlns:w="http://schemas.openxmlformats.org/wordprocessingml/2006/main" xmlns:w14="http://schemas.microsoft.com/office/word/2010/wordml" xmlns:w15="http://schemas.microsoft.com/office/word/2012/wordml" xmlns:wpg="http://schemas.microsoft.com/office/word/2010/wordprocessingGroup" xmlns:wpi="http://schemas.microsoft.com/office/word/2010/wordprocessingInk" xmlns:wne="http://schemas.microsoft.com/office/word/2006/wordml" xmlns:wps="http://schemas.microsoft.com/office/word/2010/wordprocessingShape" mc:Ignorable="w14 w15 wp14">
   <w:body>
     <w:tbl>
       <w:tblPr>
@@ -475,11 +475,20 @@
         <w:t>}</w:t>
       </w:r>
     </w:p>
+    <w:p>
+      <w:pPr>
+        <w:rPr>
+          <w:rFonts w:ascii="Times New Roman" w:hAnsi="Times New Roman" w:cs="Times New Roman"/>
+          <w:sz w:val="28"/>
+          <w:szCs w:val="28"/>
+        </w:rPr>
+      </w:pPr>
+    </w:p>
     <w:tbl>
       <w:tblPr>
         <w:tblStyle w:val="a3"/>
         <w:tblW w:w="14605" w:type="dxa"/>
-        <w:tblInd w:w="0" w:type="dxa"/>
+        <w:tblInd w:w="-5" w:type="dxa"/>
         <w:tblLook w:val="04A0" w:firstRow="1" w:lastRow="0" w:firstColumn="1" w:lastColumn="0" w:noHBand="0" w:noVBand="1"/>
       </w:tblPr>
       <w:tblGrid>
@@ -520,7 +529,6 @@
             <w:gridSpan w:val="5"/>
             <w:tcBorders>
               <w:top w:val="nil"/>
-              <w:left w:val="nil"/>
               <w:bottom w:val="nil"/>
               <w:right w:val="nil"/>
             </w:tcBorders>
@@ -535,7 +543,6 @@
                 <w:szCs w:val="24"/>
               </w:rPr>
             </w:pPr>
-            <w:bookmarkStart w:id="0" w:name="_GoBack" w:colFirst="0" w:colLast="0"/>
             <w:r>
               <w:rPr>
                 <w:rFonts w:ascii="Times New Roman" w:hAnsi="Times New Roman"/>
@@ -543,8 +550,9 @@
                 <w:sz w:val="24"/>
                 <w:szCs w:val="24"/>
               </w:rPr>
-              <w:t>Общее количество абонементов за период с ${</w:t>
-            </w:r>
+              <w:t>Итого за период с ${</w:t>
+            </w:r>
+            <w:proofErr w:type="gramStart"/>
             <w:r>
               <w:rPr>
                 <w:rFonts w:ascii="Times New Roman" w:hAnsi="Times New Roman"/>
@@ -562,14 +570,24 @@
                 <w:sz w:val="24"/>
                 <w:szCs w:val="24"/>
               </w:rPr>
-              <w:t>}  по ${</w:t>
-            </w:r>
+              <w:t>}  по</w:t>
+            </w:r>
+            <w:proofErr w:type="gramEnd"/>
             <w:r>
               <w:rPr>
                 <w:rFonts w:ascii="Times New Roman" w:hAnsi="Times New Roman"/>
                 <w:b/>
                 <w:sz w:val="24"/>
                 <w:szCs w:val="24"/>
+              </w:rPr>
+              <w:t xml:space="preserve"> ${</w:t>
+            </w:r>
+            <w:r>
+              <w:rPr>
+                <w:rFonts w:ascii="Times New Roman" w:hAnsi="Times New Roman"/>
+                <w:b/>
+                <w:sz w:val="24"/>
+                <w:szCs w:val="24"/>
                 <w:lang w:val="en-US"/>
               </w:rPr>
               <w:t>till</w:t>
@@ -581,52 +599,8 @@
                 <w:sz w:val="24"/>
                 <w:szCs w:val="24"/>
               </w:rPr>
-              <w:t>}  составляет:  ${</w:t>
-            </w:r>
-            <w:r>
-              <w:rPr>
-                <w:rFonts w:ascii="Times New Roman" w:hAnsi="Times New Roman"/>
-                <w:b/>
-                <w:sz w:val="24"/>
-                <w:szCs w:val="24"/>
-                <w:lang w:val="en-US"/>
-              </w:rPr>
-              <w:t>total</w:t>
-            </w:r>
-            <w:r>
-              <w:rPr>
-                <w:rFonts w:ascii="Times New Roman" w:hAnsi="Times New Roman"/>
-                <w:b/>
-                <w:sz w:val="24"/>
-                <w:szCs w:val="24"/>
-              </w:rPr>
-              <w:t>}</w:t>
-            </w:r>
-          </w:p>
-        </w:tc>
-      </w:tr>
-      <w:bookmarkEnd w:id="0"/>
-      <w:tr>
-        <w:tc>
-          <w:tcPr>
-            <w:tcW w:w="14605" w:type="dxa"/>
-            <w:gridSpan w:val="5"/>
-            <w:tcBorders>
-              <w:top w:val="nil"/>
-              <w:left w:val="nil"/>
-              <w:bottom w:val="nil"/>
-              <w:right w:val="nil"/>
-            </w:tcBorders>
-          </w:tcPr>
-          <w:p>
-            <w:pPr>
-              <w:jc w:val="center"/>
-              <w:rPr>
-                <w:rFonts w:ascii="Times New Roman" w:hAnsi="Times New Roman"/>
-                <w:sz w:val="28"/>
-                <w:szCs w:val="28"/>
-              </w:rPr>
-            </w:pPr>
+              <w:t>} :</w:t>
+            </w:r>
           </w:p>
         </w:tc>
       </w:tr>
@@ -644,6 +618,139 @@
           </w:tcPr>
           <w:p>
             <w:pPr>
+              <w:ind w:hanging="110"/>
+              <w:rPr>
+                <w:rFonts w:ascii="Times New Roman" w:hAnsi="Times New Roman"/>
+                <w:b/>
+                <w:sz w:val="24"/>
+                <w:szCs w:val="24"/>
+              </w:rPr>
+            </w:pPr>
+            <w:r>
+              <w:rPr>
+                <w:rFonts w:ascii="Times New Roman" w:hAnsi="Times New Roman"/>
+                <w:sz w:val="24"/>
+                <w:szCs w:val="24"/>
+              </w:rPr>
+              <w:t>- общее количество абонементов составляет: ${</w:t>
+            </w:r>
+            <w:r>
+              <w:rPr>
+                <w:rFonts w:ascii="Times New Roman" w:hAnsi="Times New Roman"/>
+                <w:sz w:val="24"/>
+                <w:szCs w:val="24"/>
+                <w:lang w:val="en-US"/>
+              </w:rPr>
+              <w:t>count</w:t>
+            </w:r>
+            <w:r>
+              <w:rPr>
+                <w:rFonts w:ascii="Times New Roman" w:hAnsi="Times New Roman"/>
+                <w:sz w:val="24"/>
+                <w:szCs w:val="24"/>
+              </w:rPr>
+              <w:t>_</w:t>
+            </w:r>
+            <w:r>
+              <w:rPr>
+                <w:rFonts w:ascii="Times New Roman" w:hAnsi="Times New Roman"/>
+                <w:sz w:val="24"/>
+                <w:szCs w:val="24"/>
+                <w:lang w:val="en-US"/>
+              </w:rPr>
+              <w:t>passes</w:t>
+            </w:r>
+            <w:r>
+              <w:rPr>
+                <w:rFonts w:ascii="Times New Roman" w:hAnsi="Times New Roman"/>
+                <w:sz w:val="24"/>
+                <w:szCs w:val="24"/>
+              </w:rPr>
+              <w:t>}</w:t>
+            </w:r>
+          </w:p>
+        </w:tc>
+      </w:tr>
+      <w:tr>
+        <w:tc>
+          <w:tcPr>
+            <w:tcW w:w="14605" w:type="dxa"/>
+            <w:gridSpan w:val="5"/>
+            <w:tcBorders>
+              <w:top w:val="nil"/>
+              <w:left w:val="nil"/>
+              <w:bottom w:val="nil"/>
+              <w:right w:val="nil"/>
+            </w:tcBorders>
+          </w:tcPr>
+          <w:p>
+            <w:pPr>
+              <w:ind w:hanging="110"/>
+              <w:rPr>
+                <w:rFonts w:ascii="Times New Roman" w:hAnsi="Times New Roman"/>
+                <w:sz w:val="24"/>
+                <w:szCs w:val="24"/>
+              </w:rPr>
+            </w:pPr>
+            <w:r>
+              <w:rPr>
+                <w:rFonts w:ascii="Times New Roman" w:hAnsi="Times New Roman"/>
+                <w:sz w:val="24"/>
+                <w:szCs w:val="24"/>
+              </w:rPr>
+              <w:t>- общая сумма составляет: ${</w:t>
+            </w:r>
+            <w:r>
+              <w:rPr>
+                <w:rFonts w:ascii="Times New Roman" w:hAnsi="Times New Roman"/>
+                <w:sz w:val="24"/>
+                <w:szCs w:val="24"/>
+                <w:lang w:val="en-US"/>
+              </w:rPr>
+              <w:t>count</w:t>
+            </w:r>
+            <w:r>
+              <w:rPr>
+                <w:rFonts w:ascii="Times New Roman" w:hAnsi="Times New Roman"/>
+                <w:sz w:val="24"/>
+                <w:szCs w:val="24"/>
+              </w:rPr>
+              <w:t>_</w:t>
+            </w:r>
+            <w:r>
+              <w:rPr>
+                <w:rFonts w:ascii="Times New Roman" w:hAnsi="Times New Roman"/>
+                <w:sz w:val="24"/>
+                <w:szCs w:val="24"/>
+                <w:lang w:val="en-US"/>
+              </w:rPr>
+              <w:t>money</w:t>
+            </w:r>
+            <w:r>
+              <w:rPr>
+                <w:rFonts w:ascii="Times New Roman" w:hAnsi="Times New Roman"/>
+                <w:sz w:val="24"/>
+                <w:szCs w:val="24"/>
+              </w:rPr>
+              <w:t>}</w:t>
+            </w:r>
+          </w:p>
+        </w:tc>
+      </w:tr>
+      <w:tr>
+        <w:tc>
+          <w:tcPr>
+            <w:tcW w:w="14605" w:type="dxa"/>
+            <w:gridSpan w:val="5"/>
+            <w:tcBorders>
+              <w:top w:val="nil"/>
+              <w:left w:val="nil"/>
+              <w:bottom w:val="nil"/>
+              <w:right w:val="nil"/>
+            </w:tcBorders>
+          </w:tcPr>
+          <w:p>
+            <w:pPr>
               <w:jc w:val="center"/>
               <w:rPr>
                 <w:rFonts w:ascii="Times New Roman" w:hAnsi="Times New Roman"/>
@@ -651,6 +758,8 @@
                 <w:szCs w:val="28"/>
               </w:rPr>
             </w:pPr>
+            <w:bookmarkStart w:id="0" w:name="_GoBack"/>
+            <w:bookmarkEnd w:id="0"/>
           </w:p>
         </w:tc>
       </w:tr>
@@ -951,7 +1060,7 @@
 </file>
 
 <file path=word/styles.xml><?xml version="1.0" encoding="utf-8"?>
-<w:styles xmlns:mc="http://schemas.openxmlformats.org/markup-compatibility/2006" xmlns:r="http://schemas.openxmlformats.org/officeDocument/2006/relationships" xmlns:w="http://schemas.openxmlformats.org/wordprocessingml/2006/main" xmlns:w14="http://schemas.microsoft.com/office/word/2010/wordml" xmlns:w15="http://schemas.microsoft.com/office/word/2012/wordml" xmlns:w16se="http://schemas.microsoft.com/office/word/2015/wordml/symex" mc:Ignorable="w14 w15 w16se">
+<w:styles xmlns:mc="http://schemas.openxmlformats.org/markup-compatibility/2006" xmlns:r="http://schemas.openxmlformats.org/officeDocument/2006/relationships" xmlns:w="http://schemas.openxmlformats.org/wordprocessingml/2006/main" xmlns:w14="http://schemas.microsoft.com/office/word/2010/wordml" xmlns:w15="http://schemas.microsoft.com/office/word/2012/wordml" mc:Ignorable="w14 w15">
   <w:docDefaults>
     <w:rPrDefault>
       <w:rPr>

</xml_diff>